<commit_message>
Add proposeSeq fitness and phenotype
</commit_message>
<xml_diff>
--- a/Papers/Distributed Concurrency Testing/Distributed Concurrency Geheugensteuntje.docx
+++ b/Papers/Distributed Concurrency Testing/Distributed Concurrency Geheugensteuntje.docx
@@ -1375,6 +1375,23 @@
       </w:pPr>
       <w:r>
         <w:t>Sorted list insertion and head removal.</w:t>
+      </w:r>
+    </w:p>
+    <w:p>
+      <w:r>
+        <w:t xml:space="preserve">[2022-04-14T16:00:04Z </w:t>
+      </w:r>
+      <w:proofErr w:type="gramStart"/>
+      <w:r>
+        <w:t>WARN  rust</w:t>
+      </w:r>
+      <w:proofErr w:type="gramEnd"/>
+      <w:r>
+        <w:t>_ripple_p2p::client] Could not parse peer0 subscription object: {"engine_result":"tesSUCCESS","engine_result_code":0,"engine_result_message":"The transaction was applied. Only final in a validated ledger.","ledger_hash":"26CEAA70664693084A374B2997E87EB12D1835B658070336F2BB00956A7034B6","ledger_index":257,"meta":{"AffectedNodes":[{"CreatedNode":{"LedgerEntryType":"FeeSettings","LedgerIndex":"4BC50C9B0D8515D3EAAE1E74B29A95804346C491EE1A95BF25E4AAB854A6A651","NewFi</w:t>
+      </w:r>
+      <w:r>
+        <w:lastRenderedPageBreak/>
+        <w:t>elds":{"BaseFee":"a","ReferenceFeeUnits":10,"ReserveBase":20000000,"ReserveIncrement":5000000}}}],"TransactionIndex":0,"TransactionResult":"tesSUCCESS"},"status":"closed","transaction":{"Account":"rrrrrrrrrrrrrrrrrrrrrhoLvTp","BaseFee":"a","Fee":"0","LedgerSequence":257,"ReferenceFeeUnits":10,"ReserveBase":20000000,"ReserveIncrement":5000000,"Sequence":0,"SigningPubKey":"","TransactionType":"SetFee","date":703267220,"hash":"9CCE3C7AD8ABF51C3E2B36D5BA8C1197BD3CAD20AD1B60BB7D036147D870008E"},"type":"transaction","validated":true}</w:t>
       </w:r>
     </w:p>
     <w:sectPr>

</xml_diff>